<commit_message>
adjusted the altview vcal sample to better handle wrapped lines also updated readme and assemblyinfo
</commit_message>
<xml_diff>
--- a/NetMailSample/NetMailSample/Docs/ReadMe.docx
+++ b/NetMailSample/NetMailSample/Docs/ReadMe.docx
@@ -281,6 +281,18 @@
     </w:p>
     <w:p>
       <w:pPr>
+        <w:pStyle w:val="ListParagraph"/>
+        <w:numPr>
+          <w:ilvl w:val="0"/>
+          <w:numId w:val="2"/>
+        </w:numPr>
+      </w:pPr>
+      <w:r>
+        <w:t>Send calendar appointments</w:t>
+      </w:r>
+    </w:p>
+    <w:p>
+      <w:pPr>
         <w:pStyle w:val="Heading1"/>
       </w:pPr>
       <w:r>
@@ -316,29 +328,29 @@
     <w:p/>
     <w:p>
       <w:r>
-        <w:t>1.0 Release - Date</w:t>
-      </w:r>
-    </w:p>
-    <w:p/>
-    <w:p>
-      <w:pPr>
-        <w:pStyle w:val="Heading1"/>
-      </w:pPr>
-      <w:r>
-        <w:t>F</w:t>
-      </w:r>
-      <w:r>
-        <w:t>ootnotes</w:t>
-      </w:r>
-    </w:p>
-    <w:p>
-      <w:r>
-        <w:t>Special thanks to the following articles for providing me with helpful information</w:t>
+        <w:t>1.0</w:t>
+      </w:r>
+      <w:r>
+        <w:t>.2.0 Release – 3/3/14</w:t>
       </w:r>
       <w:bookmarkStart w:id="0" w:name="_GoBack"/>
       <w:bookmarkEnd w:id="0"/>
-      <w:r>
-        <w:t>:</w:t>
+    </w:p>
+    <w:p/>
+    <w:p>
+      <w:pPr>
+        <w:pStyle w:val="Heading1"/>
+      </w:pPr>
+      <w:r>
+        <w:t>F</w:t>
+      </w:r>
+      <w:r>
+        <w:t>ootnotes</w:t>
+      </w:r>
+    </w:p>
+    <w:p>
+      <w:r>
+        <w:t>Special thanks to the following articles for providing me with helpful information:</w:t>
       </w:r>
     </w:p>
     <w:p>

</xml_diff>

<commit_message>
* Adding file logging for errors/notifications * Added smtp exception function for more information
</commit_message>
<xml_diff>
--- a/NetMailSample/NetMailSample/Docs/ReadMe.docx
+++ b/NetMailSample/NetMailSample/Docs/ReadMe.docx
@@ -290,53 +290,66 @@
       <w:r>
         <w:t>Send calendar appointments</w:t>
       </w:r>
-    </w:p>
-    <w:p>
-      <w:pPr>
-        <w:pStyle w:val="Heading1"/>
-      </w:pPr>
-      <w:r>
-        <w:t>Requirements</w:t>
-      </w:r>
-    </w:p>
-    <w:p>
-      <w:pPr>
-        <w:pStyle w:val="ListParagraph"/>
-        <w:numPr>
-          <w:ilvl w:val="0"/>
-          <w:numId w:val="4"/>
-        </w:numPr>
-      </w:pPr>
-      <w:r>
-        <w:t>Microsoft .NET Framework Version 4</w:t>
-      </w:r>
-    </w:p>
-    <w:p>
-      <w:r>
-        <w:br w:type="page"/>
-      </w:r>
-    </w:p>
-    <w:p/>
-    <w:p>
-      <w:pPr>
-        <w:pStyle w:val="Heading1"/>
-      </w:pPr>
-      <w:r>
-        <w:t>Release Notes</w:t>
-      </w:r>
-    </w:p>
-    <w:p/>
-    <w:p>
-      <w:r>
-        <w:t>1.0</w:t>
-      </w:r>
-      <w:r>
-        <w:t>.2.0 Release – 3/3/14</w:t>
-      </w:r>
       <w:bookmarkStart w:id="0" w:name="_GoBack"/>
       <w:bookmarkEnd w:id="0"/>
     </w:p>
+    <w:p>
+      <w:pPr>
+        <w:pStyle w:val="ListParagraph"/>
+        <w:numPr>
+          <w:ilvl w:val="0"/>
+          <w:numId w:val="2"/>
+        </w:numPr>
+      </w:pPr>
+      <w:r>
+        <w:t>Error logging</w:t>
+      </w:r>
+    </w:p>
+    <w:p>
+      <w:pPr>
+        <w:pStyle w:val="Heading1"/>
+      </w:pPr>
+      <w:r>
+        <w:t>Requirements</w:t>
+      </w:r>
+    </w:p>
+    <w:p>
+      <w:pPr>
+        <w:pStyle w:val="ListParagraph"/>
+        <w:numPr>
+          <w:ilvl w:val="0"/>
+          <w:numId w:val="4"/>
+        </w:numPr>
+      </w:pPr>
+      <w:r>
+        <w:t>Microsoft .NET Framework Version 4</w:t>
+      </w:r>
+    </w:p>
+    <w:p>
+      <w:r>
+        <w:br w:type="page"/>
+      </w:r>
+    </w:p>
     <w:p/>
+    <w:p>
+      <w:pPr>
+        <w:pStyle w:val="Heading1"/>
+      </w:pPr>
+      <w:r>
+        <w:t>Release Notes</w:t>
+      </w:r>
+    </w:p>
+    <w:p/>
+    <w:p>
+      <w:hyperlink r:id="rId5" w:history="1">
+        <w:r>
+          <w:rPr>
+            <w:rStyle w:val="Hyperlink"/>
+          </w:rPr>
+          <w:t>https://netmailsender.codeplex.com/</w:t>
+        </w:r>
+      </w:hyperlink>
+    </w:p>
     <w:p>
       <w:pPr>
         <w:pStyle w:val="Heading1"/>
@@ -382,7 +395,7 @@
           <w:numId w:val="3"/>
         </w:numPr>
       </w:pPr>
-      <w:hyperlink r:id="rId5" w:history="1">
+      <w:hyperlink r:id="rId6" w:history="1">
         <w:r>
           <w:rPr>
             <w:rStyle w:val="Hyperlink"/>
@@ -399,7 +412,7 @@
           <w:numId w:val="3"/>
         </w:numPr>
       </w:pPr>
-      <w:hyperlink r:id="rId6" w:history="1">
+      <w:hyperlink r:id="rId7" w:history="1">
         <w:r>
           <w:rPr>
             <w:rStyle w:val="Hyperlink"/>
@@ -440,7 +453,7 @@
           <w:numId w:val="3"/>
         </w:numPr>
       </w:pPr>
-      <w:hyperlink r:id="rId7" w:history="1">
+      <w:hyperlink r:id="rId8" w:history="1">
         <w:r>
           <w:rPr>
             <w:rStyle w:val="Hyperlink"/>
@@ -477,7 +490,7 @@
           <w:u w:val="none"/>
         </w:rPr>
       </w:pPr>
-      <w:hyperlink r:id="rId8" w:history="1">
+      <w:hyperlink r:id="rId9" w:history="1">
         <w:r>
           <w:rPr>
             <w:rStyle w:val="Hyperlink"/>
@@ -505,8 +518,13 @@
           <w:ilvl w:val="1"/>
           <w:numId w:val="3"/>
         </w:numPr>
-      </w:pPr>
-      <w:hyperlink r:id="rId9" w:history="1">
+        <w:rPr>
+          <w:rStyle w:val="Hyperlink"/>
+          <w:color w:val="auto"/>
+          <w:u w:val="none"/>
+        </w:rPr>
+      </w:pPr>
+      <w:hyperlink r:id="rId10" w:history="1">
         <w:r>
           <w:rPr>
             <w:rStyle w:val="Hyperlink"/>
@@ -515,6 +533,31 @@
         </w:r>
       </w:hyperlink>
     </w:p>
+    <w:p>
+      <w:pPr>
+        <w:pStyle w:val="ListParagraph"/>
+        <w:numPr>
+          <w:ilvl w:val="0"/>
+          <w:numId w:val="3"/>
+        </w:numPr>
+      </w:pPr>
+      <w:r>
+        <w:t>Logging sample borrowed from EWS Editor</w:t>
+      </w:r>
+    </w:p>
+    <w:p>
+      <w:pPr>
+        <w:pStyle w:val="ListParagraph"/>
+        <w:numPr>
+          <w:ilvl w:val="1"/>
+          <w:numId w:val="3"/>
+        </w:numPr>
+      </w:pPr>
+      <w:r>
+        <w:t>https://ewseditor.codeplex.com/</w:t>
+      </w:r>
+    </w:p>
+    <w:p/>
     <w:p/>
     <w:sectPr>
       <w:pgSz w:w="12240" w:h="15840"/>

</xml_diff>

<commit_message>
• added a check for unavailable mailbox smtp exception so it will retry after 5 seconds  • cleaned up logging info, still getting SUCCESS message on failed sends, moved the log code to after the verification test  • added a few more logging changes to clean up the log file and make it easier to read • adjusted the validation checks for the mail address types
</commit_message>
<xml_diff>
--- a/NetMailSample/NetMailSample/Docs/ReadMe.docx
+++ b/NetMailSample/NetMailSample/Docs/ReadMe.docx
@@ -290,8 +290,6 @@
       <w:r>
         <w:t>Send calendar appointments</w:t>
       </w:r>
-      <w:bookmarkStart w:id="0" w:name="_GoBack"/>
-      <w:bookmarkEnd w:id="0"/>
     </w:p>
     <w:p>
       <w:pPr>
@@ -339,14 +337,18 @@
         <w:t>Release Notes</w:t>
       </w:r>
     </w:p>
-    <w:p/>
+    <w:p>
+      <w:r>
+        <w:t>Tool link:</w:t>
+      </w:r>
+    </w:p>
     <w:p>
       <w:hyperlink r:id="rId5" w:history="1">
         <w:r>
           <w:rPr>
             <w:rStyle w:val="Hyperlink"/>
           </w:rPr>
-          <w:t>https://netmailsender.codeplex.com/</w:t>
+          <w:t>http://netmailsender.codeplex.com/</w:t>
         </w:r>
       </w:hyperlink>
     </w:p>
@@ -542,8 +544,19 @@
         </w:numPr>
       </w:pPr>
       <w:r>
-        <w:t>Logging sample borrowed from EWS Editor</w:t>
-      </w:r>
+        <w:t>Logging sample borrowed</w:t>
+      </w:r>
+      <w:r>
+        <w:t xml:space="preserve"> and modified</w:t>
+      </w:r>
+      <w:r>
+        <w:t xml:space="preserve"> from EWS </w:t>
+      </w:r>
+      <w:r>
+        <w:t>Streaming Notification</w:t>
+      </w:r>
+      <w:bookmarkStart w:id="0" w:name="_GoBack"/>
+      <w:bookmarkEnd w:id="0"/>
     </w:p>
     <w:p>
       <w:pPr>
@@ -553,12 +566,15 @@
           <w:numId w:val="3"/>
         </w:numPr>
       </w:pPr>
-      <w:r>
-        <w:t>https://ewseditor.codeplex.com/</w:t>
-      </w:r>
-    </w:p>
-    <w:p/>
-    <w:p/>
+      <w:hyperlink r:id="rId11" w:history="1">
+        <w:r>
+          <w:rPr>
+            <w:rStyle w:val="Hyperlink"/>
+          </w:rPr>
+          <w:t>http://ewsstreaming.codeplex.com/</w:t>
+        </w:r>
+      </w:hyperlink>
+    </w:p>
     <w:sectPr>
       <w:pgSz w:w="12240" w:h="15840"/>
       <w:pgMar w:top="1440" w:right="1440" w:bottom="1440" w:left="1440" w:header="720" w:footer="720" w:gutter="0"/>

</xml_diff>

<commit_message>
- re-did the function for converting file sizes
</commit_message>
<xml_diff>
--- a/NetMailSample/NetMailSample/Docs/ReadMe.docx
+++ b/NetMailSample/NetMailSample/Docs/ReadMe.docx
@@ -432,19 +432,7 @@
         </w:numPr>
       </w:pPr>
       <w:r>
-        <w:t xml:space="preserve">For </w:t>
-      </w:r>
-      <w:r>
-        <w:t xml:space="preserve">some of the code in </w:t>
-      </w:r>
-      <w:r>
-        <w:t>the file size converter class,</w:t>
-      </w:r>
-      <w:r>
-        <w:t xml:space="preserve"> </w:t>
-      </w:r>
-      <w:r>
-        <w:t>I used the sample from Matthew Blanch located here:</w:t>
+        <w:t>The function to convert the file size and display it was primarily taken from the following post on stackoverflow:</w:t>
       </w:r>
     </w:p>
     <w:p>
@@ -460,7 +448,15 @@
           <w:rPr>
             <w:rStyle w:val="Hyperlink"/>
           </w:rPr>
-          <w:t>http://icodesnip.com/snippet/csharp/class-to-convert-data-sizes-c-dreamincode</w:t>
+          <w:t>http://stackoverflow.com/questions/14488796/does-net-provide-an-easy-way-convert-</w:t>
+        </w:r>
+        <w:bookmarkStart w:id="0" w:name="_GoBack"/>
+        <w:bookmarkEnd w:id="0"/>
+        <w:r>
+          <w:rPr>
+            <w:rStyle w:val="Hyperlink"/>
+          </w:rPr>
+          <w:t>bytes-to-kb-mb-gb-etc</w:t>
         </w:r>
       </w:hyperlink>
     </w:p>
@@ -473,10 +469,7 @@
         </w:numPr>
       </w:pPr>
       <w:r>
-        <w:t>For the email validation regex</w:t>
-      </w:r>
-      <w:r>
-        <w:t>, I used the following</w:t>
+        <w:t>Image Resources are from:</w:t>
       </w:r>
     </w:p>
     <w:p>
@@ -493,40 +486,6 @@
         </w:rPr>
       </w:pPr>
       <w:hyperlink r:id="rId9" w:history="1">
-        <w:r>
-          <w:rPr>
-            <w:rStyle w:val="Hyperlink"/>
-          </w:rPr>
-          <w:t>http://regexlib.com/REDetails.aspx?regexp_id=608</w:t>
-        </w:r>
-      </w:hyperlink>
-    </w:p>
-    <w:p>
-      <w:pPr>
-        <w:pStyle w:val="ListParagraph"/>
-        <w:numPr>
-          <w:ilvl w:val="0"/>
-          <w:numId w:val="3"/>
-        </w:numPr>
-      </w:pPr>
-      <w:r>
-        <w:t>Image Resources are from:</w:t>
-      </w:r>
-    </w:p>
-    <w:p>
-      <w:pPr>
-        <w:pStyle w:val="ListParagraph"/>
-        <w:numPr>
-          <w:ilvl w:val="1"/>
-          <w:numId w:val="3"/>
-        </w:numPr>
-        <w:rPr>
-          <w:rStyle w:val="Hyperlink"/>
-          <w:color w:val="auto"/>
-          <w:u w:val="none"/>
-        </w:rPr>
-      </w:pPr>
-      <w:hyperlink r:id="rId10" w:history="1">
         <w:r>
           <w:rPr>
             <w:rStyle w:val="Hyperlink"/>
@@ -555,8 +514,6 @@
       <w:r>
         <w:t>Streaming Notification</w:t>
       </w:r>
-      <w:bookmarkStart w:id="0" w:name="_GoBack"/>
-      <w:bookmarkEnd w:id="0"/>
     </w:p>
     <w:p>
       <w:pPr>
@@ -566,7 +523,7 @@
           <w:numId w:val="3"/>
         </w:numPr>
       </w:pPr>
-      <w:hyperlink r:id="rId11" w:history="1">
+      <w:hyperlink r:id="rId10" w:history="1">
         <w:r>
           <w:rPr>
             <w:rStyle w:val="Hyperlink"/>

</xml_diff>